<commit_message>
Alberto Contreras Torres, A01748151, Grupo 04
</commit_message>
<xml_diff>
--- a/Tarea-01.docx
+++ b/Tarea-01.docx
@@ -9,6 +9,8 @@
           <w:sz w:val="24"/>
         </w:rPr>
       </w:pPr>
+      <w:bookmarkStart w:id="0" w:name="_GoBack"/>
+      <w:bookmarkEnd w:id="0"/>
       <w:r>
         <w:rPr>
           <w:sz w:val="24"/>
@@ -44,6 +46,12 @@
         </w:rPr>
         <w:t xml:space="preserve">Nombre del alumno: </w:t>
       </w:r>
+      <w:r>
+        <w:rPr>
+          <w:sz w:val="24"/>
+        </w:rPr>
+        <w:t>Alberto Contreras Torres</w:t>
+      </w:r>
     </w:p>
     <w:p>
       <w:pPr>
@@ -58,6 +66,12 @@
           <w:sz w:val="24"/>
         </w:rPr>
         <w:t xml:space="preserve">Grupo: </w:t>
+      </w:r>
+      <w:r>
+        <w:rPr>
+          <w:sz w:val="24"/>
+        </w:rPr>
+        <w:t>04</w:t>
       </w:r>
     </w:p>
     <w:p>
@@ -129,7 +143,15 @@
         <w:t>_01</w:t>
       </w:r>
       <w:r>
-        <w:t xml:space="preserve"> de github, </w:t>
+        <w:t xml:space="preserve"> de </w:t>
+      </w:r>
+      <w:proofErr w:type="spellStart"/>
+      <w:r>
+        <w:t>github</w:t>
+      </w:r>
+      <w:proofErr w:type="spellEnd"/>
+      <w:r>
+        <w:t xml:space="preserve">, </w:t>
       </w:r>
       <w:r>
         <w:t xml:space="preserve">descarga y </w:t>
@@ -138,10 +160,34 @@
         <w:t>modifica este docume</w:t>
       </w:r>
       <w:r>
-        <w:t>nto, súbelo a github y crea el P</w:t>
-      </w:r>
-      <w:r>
-        <w:t>ull request.</w:t>
+        <w:t xml:space="preserve">nto, súbelo a </w:t>
+      </w:r>
+      <w:proofErr w:type="spellStart"/>
+      <w:r>
+        <w:t>github</w:t>
+      </w:r>
+      <w:proofErr w:type="spellEnd"/>
+      <w:r>
+        <w:t xml:space="preserve"> y crea el </w:t>
+      </w:r>
+      <w:proofErr w:type="spellStart"/>
+      <w:r>
+        <w:t>P</w:t>
+      </w:r>
+      <w:r>
+        <w:t>ull</w:t>
+      </w:r>
+      <w:proofErr w:type="spellEnd"/>
+      <w:r>
+        <w:t xml:space="preserve"> </w:t>
+      </w:r>
+      <w:proofErr w:type="spellStart"/>
+      <w:r>
+        <w:t>request</w:t>
+      </w:r>
+      <w:proofErr w:type="spellEnd"/>
+      <w:r>
+        <w:t>.</w:t>
       </w:r>
       <w:r>
         <w:t xml:space="preserve"> </w:t>
@@ -232,18 +278,32 @@
             <w:pPr>
               <w:pStyle w:val="Sinespaciado"/>
               <w:rPr>
+                <w:color w:val="C00000"/>
+                <w:sz w:val="20"/>
+              </w:rPr>
+            </w:pPr>
+            <w:r>
+              <w:rPr>
                 <w:i/>
                 <w:color w:val="C00000"/>
                 <w:sz w:val="20"/>
               </w:rPr>
-            </w:pPr>
+              <w:t>La diferencia consiste en…</w:t>
+            </w:r>
             <w:r>
               <w:rPr>
                 <w:i/>
                 <w:color w:val="C00000"/>
                 <w:sz w:val="20"/>
               </w:rPr>
-              <w:t>La diferencia consiste en…</w:t>
+              <w:t xml:space="preserve">  </w:t>
+            </w:r>
+            <w:r>
+              <w:rPr>
+                <w:color w:val="C00000"/>
+                <w:sz w:val="20"/>
+              </w:rPr>
+              <w:t xml:space="preserve">el lenguaje </w:t>
             </w:r>
           </w:p>
           <w:p>
@@ -302,8 +362,6 @@
         </w:rPr>
         <w:t>5</w:t>
       </w:r>
-      <w:bookmarkStart w:id="0" w:name="_GoBack"/>
-      <w:bookmarkEnd w:id="0"/>
       <w:r>
         <w:rPr>
           <w:i/>
@@ -349,6 +407,14 @@
                 <w:sz w:val="20"/>
               </w:rPr>
             </w:pPr>
+            <w:r>
+              <w:rPr>
+                <w:i/>
+                <w:color w:val="C00000"/>
+                <w:sz w:val="20"/>
+              </w:rPr>
+              <w:t>Leer bien el problema para entenderlo por completo</w:t>
+            </w:r>
           </w:p>
         </w:tc>
       </w:tr>
@@ -382,6 +448,14 @@
                 <w:sz w:val="20"/>
               </w:rPr>
             </w:pPr>
+            <w:r>
+              <w:rPr>
+                <w:i/>
+                <w:color w:val="C00000"/>
+                <w:sz w:val="20"/>
+              </w:rPr>
+              <w:t>Realizar un algoritmo que solucione ese problema</w:t>
+            </w:r>
           </w:p>
         </w:tc>
       </w:tr>
@@ -415,6 +489,14 @@
                 <w:sz w:val="20"/>
               </w:rPr>
             </w:pPr>
+            <w:r>
+              <w:rPr>
+                <w:i/>
+                <w:color w:val="C00000"/>
+                <w:sz w:val="20"/>
+              </w:rPr>
+              <w:t>Traducir el algoritmo realizado a algún lenguaje computacional</w:t>
+            </w:r>
           </w:p>
         </w:tc>
       </w:tr>
@@ -562,6 +644,15 @@
               </w:rPr>
               <w:t xml:space="preserve"> </w:t>
             </w:r>
+            <w:r>
+              <w:rPr>
+                <w:rFonts w:eastAsia="Times New Roman" w:cs="Times New Roman"/>
+                <w:bCs/>
+                <w:i/>
+                <w:color w:val="FF0000"/>
+              </w:rPr>
+              <w:t>más bajo</w:t>
+            </w:r>
           </w:p>
           <w:p>
             <w:pPr>
@@ -588,6 +679,39 @@
                 <w:szCs w:val="20"/>
               </w:rPr>
               <w:t xml:space="preserve">  </w:t>
+            </w:r>
+            <w:r>
+              <w:rPr>
+                <w:rFonts w:eastAsia="Times New Roman" w:cstheme="minorHAnsi"/>
+                <w:bCs/>
+                <w:i/>
+                <w:color w:val="C00000"/>
+                <w:sz w:val="20"/>
+                <w:szCs w:val="20"/>
+              </w:rPr>
+              <w:t xml:space="preserve">Ángela </w:t>
+            </w:r>
+            <w:r>
+              <w:rPr>
+                <w:rFonts w:cstheme="minorHAnsi"/>
+                <w:i/>
+                <w:color w:val="C00000"/>
+                <w:sz w:val="20"/>
+                <w:szCs w:val="20"/>
+                <w:shd w:val="clear" w:color="auto" w:fill="FFFFFF"/>
+              </w:rPr>
+              <w:t>&lt; Rosa &lt; Cecilia</w:t>
+            </w:r>
+            <w:r>
+              <w:rPr>
+                <w:rFonts w:cstheme="minorHAnsi"/>
+                <w:i/>
+                <w:color w:val="C00000"/>
+                <w:sz w:val="20"/>
+                <w:szCs w:val="20"/>
+                <w:shd w:val="clear" w:color="auto" w:fill="FFFFFF"/>
+              </w:rPr>
+              <w:t>. Si Cecilia habla más alto que Rosa, es imposible que Ángela que habla más bajo que Rosa hable más alto que Cecilia</w:t>
             </w:r>
           </w:p>
         </w:tc>
@@ -727,16 +851,24 @@
               </w:rPr>
               <w:t xml:space="preserve">  </w:t>
             </w:r>
-          </w:p>
-          <w:p>
-            <w:pPr>
-              <w:pStyle w:val="Sinespaciado"/>
+            <w:r>
               <w:rPr>
                 <w:rFonts w:eastAsia="Times New Roman" w:cs="Times New Roman"/>
                 <w:bCs/>
+                <w:i/>
+                <w:color w:val="C00000"/>
                 <w:sz w:val="20"/>
                 <w:szCs w:val="20"/>
               </w:rPr>
+              <w:t>Coche</w:t>
+            </w:r>
+          </w:p>
+          <w:p>
+            <w:pPr>
+              <w:pStyle w:val="Sinespaciado"/>
+              <w:rPr>
+                <w:noProof/>
+              </w:rPr>
             </w:pPr>
             <w:r>
               <w:rPr>
@@ -811,6 +943,74 @@
                 <w:szCs w:val="20"/>
               </w:rPr>
               <w:t xml:space="preserve">  </w:t>
+            </w:r>
+          </w:p>
+          <w:p>
+            <w:pPr>
+              <w:pStyle w:val="Sinespaciado"/>
+              <w:rPr>
+                <w:rFonts w:eastAsia="Times New Roman" w:cs="Times New Roman"/>
+                <w:bCs/>
+                <w:sz w:val="20"/>
+                <w:szCs w:val="20"/>
+              </w:rPr>
+            </w:pPr>
+            <w:r>
+              <w:rPr>
+                <w:noProof/>
+              </w:rPr>
+              <w:lastRenderedPageBreak/>
+              <w:drawing>
+                <wp:inline distT="0" distB="0" distL="0" distR="0" wp14:anchorId="511A5F84" wp14:editId="779280A1">
+                  <wp:extent cx="4396656" cy="4039180"/>
+                  <wp:effectExtent l="0" t="0" r="4445" b="0"/>
+                  <wp:docPr id="1" name="Imagen 1" descr="https://scontent.fmex10-1.fna.fbcdn.net/v/t1.15752-9/39239655_1819002114802757_5709007766933209088_n.jpg?_nc_cat=0&amp;oh=510fd405aa811290043a5443f7748f68&amp;oe=5BF4C38F"/>
+                  <wp:cNvGraphicFramePr>
+                    <a:graphicFrameLocks xmlns:a="http://schemas.openxmlformats.org/drawingml/2006/main" noChangeAspect="1"/>
+                  </wp:cNvGraphicFramePr>
+                  <a:graphic xmlns:a="http://schemas.openxmlformats.org/drawingml/2006/main">
+                    <a:graphicData uri="http://schemas.openxmlformats.org/drawingml/2006/picture">
+                      <pic:pic xmlns:pic="http://schemas.openxmlformats.org/drawingml/2006/picture">
+                        <pic:nvPicPr>
+                          <pic:cNvPr id="0" name="Picture 1" descr="https://scontent.fmex10-1.fna.fbcdn.net/v/t1.15752-9/39239655_1819002114802757_5709007766933209088_n.jpg?_nc_cat=0&amp;oh=510fd405aa811290043a5443f7748f68&amp;oe=5BF4C38F"/>
+                          <pic:cNvPicPr>
+                            <a:picLocks noChangeAspect="1" noChangeArrowheads="1"/>
+                          </pic:cNvPicPr>
+                        </pic:nvPicPr>
+                        <pic:blipFill rotWithShape="1">
+                          <a:blip r:embed="rId5">
+                            <a:extLst>
+                              <a:ext uri="{28A0092B-C50C-407E-A947-70E740481C1C}">
+                                <a14:useLocalDpi xmlns:a14="http://schemas.microsoft.com/office/drawing/2010/main" val="0"/>
+                              </a:ext>
+                            </a:extLst>
+                          </a:blip>
+                          <a:srcRect t="18870" b="36950"/>
+                          <a:stretch/>
+                        </pic:blipFill>
+                        <pic:spPr bwMode="auto">
+                          <a:xfrm>
+                            <a:off x="0" y="0"/>
+                            <a:ext cx="4397375" cy="4039841"/>
+                          </a:xfrm>
+                          <a:prstGeom prst="rect">
+                            <a:avLst/>
+                          </a:prstGeom>
+                          <a:noFill/>
+                          <a:ln>
+                            <a:noFill/>
+                          </a:ln>
+                          <a:extLst>
+                            <a:ext uri="{53640926-AAD7-44D8-BBD7-CCE9431645EC}">
+                              <a14:shadowObscured xmlns:a14="http://schemas.microsoft.com/office/drawing/2010/main"/>
+                            </a:ext>
+                          </a:extLst>
+                        </pic:spPr>
+                      </pic:pic>
+                    </a:graphicData>
+                  </a:graphic>
+                </wp:inline>
+              </w:drawing>
             </w:r>
           </w:p>
         </w:tc>
@@ -938,13 +1138,23 @@
                 <w:sz w:val="20"/>
               </w:rPr>
             </w:pPr>
-            <w:r>
-              <w:rPr>
-                <w:b/>
-                <w:color w:val="C00000"/>
-                <w:sz w:val="20"/>
-              </w:rPr>
-              <w:t>Anáisis.</w:t>
+            <w:proofErr w:type="spellStart"/>
+            <w:r>
+              <w:rPr>
+                <w:b/>
+                <w:color w:val="C00000"/>
+                <w:sz w:val="20"/>
+              </w:rPr>
+              <w:t>Anáisis</w:t>
+            </w:r>
+            <w:proofErr w:type="spellEnd"/>
+            <w:r>
+              <w:rPr>
+                <w:b/>
+                <w:color w:val="C00000"/>
+                <w:sz w:val="20"/>
+              </w:rPr>
+              <w:t>.</w:t>
             </w:r>
           </w:p>
           <w:p>
@@ -962,6 +1172,34 @@
               </w:rPr>
               <w:t>Entradas:</w:t>
             </w:r>
+            <w:r>
+              <w:rPr>
+                <w:color w:val="C00000"/>
+                <w:sz w:val="20"/>
+              </w:rPr>
+              <w:t xml:space="preserve"> a (año</w:t>
+            </w:r>
+            <w:r>
+              <w:rPr>
+                <w:color w:val="C00000"/>
+                <w:sz w:val="20"/>
+              </w:rPr>
+              <w:t>) b (</w:t>
+            </w:r>
+            <w:r>
+              <w:rPr>
+                <w:color w:val="C00000"/>
+                <w:sz w:val="20"/>
+              </w:rPr>
+              <w:t>mes)</w:t>
+            </w:r>
+            <w:r>
+              <w:rPr>
+                <w:color w:val="C00000"/>
+                <w:sz w:val="20"/>
+              </w:rPr>
+              <w:t xml:space="preserve"> c (años bisiestos)</w:t>
+            </w:r>
           </w:p>
           <w:p>
             <w:pPr>
@@ -978,6 +1216,50 @@
               </w:rPr>
               <w:t>Salidas:</w:t>
             </w:r>
+            <w:r>
+              <w:rPr>
+                <w:color w:val="C00000"/>
+                <w:sz w:val="20"/>
+              </w:rPr>
+              <w:t xml:space="preserve"> N</w:t>
+            </w:r>
+            <w:r>
+              <w:rPr>
+                <w:color w:val="C00000"/>
+                <w:sz w:val="20"/>
+              </w:rPr>
+              <w:t xml:space="preserve">úmero de días vividos por </w:t>
+            </w:r>
+            <w:r>
+              <w:rPr>
+                <w:color w:val="C00000"/>
+                <w:sz w:val="20"/>
+              </w:rPr>
+              <w:t>la persona</w:t>
+            </w:r>
+          </w:p>
+          <w:p>
+            <w:pPr>
+              <w:pStyle w:val="Sinespaciado"/>
+              <w:rPr>
+                <w:color w:val="C00000"/>
+                <w:sz w:val="20"/>
+              </w:rPr>
+            </w:pPr>
+            <w:r>
+              <w:rPr>
+                <w:color w:val="C00000"/>
+                <w:sz w:val="20"/>
+              </w:rPr>
+              <w:t>Relación E/S:</w:t>
+            </w:r>
+            <w:r>
+              <w:rPr>
+                <w:color w:val="C00000"/>
+                <w:sz w:val="20"/>
+              </w:rPr>
+              <w:t xml:space="preserve"> </w:t>
+            </w:r>
           </w:p>
           <w:p>
             <w:pPr>
@@ -990,10 +1272,47 @@
             </w:pPr>
             <w:r>
               <w:rPr>
-                <w:color w:val="C00000"/>
-                <w:sz w:val="20"/>
-              </w:rPr>
-              <w:t>Relación E/S:</w:t>
+                <w:i/>
+                <w:color w:val="C00000"/>
+                <w:sz w:val="20"/>
+              </w:rPr>
+              <w:t xml:space="preserve">a*365= Número de días en a </w:t>
+            </w:r>
+          </w:p>
+          <w:p>
+            <w:pPr>
+              <w:pStyle w:val="Sinespaciado"/>
+              <w:rPr>
+                <w:i/>
+                <w:color w:val="C00000"/>
+                <w:sz w:val="20"/>
+              </w:rPr>
+            </w:pPr>
+            <w:r>
+              <w:rPr>
+                <w:i/>
+                <w:color w:val="C00000"/>
+                <w:sz w:val="20"/>
+              </w:rPr>
+              <w:t>b*30= Número de días en b</w:t>
+            </w:r>
+          </w:p>
+          <w:p>
+            <w:pPr>
+              <w:pStyle w:val="Sinespaciado"/>
+              <w:rPr>
+                <w:i/>
+                <w:color w:val="C00000"/>
+                <w:sz w:val="20"/>
+              </w:rPr>
+            </w:pPr>
+            <w:r>
+              <w:rPr>
+                <w:i/>
+                <w:color w:val="C00000"/>
+                <w:sz w:val="20"/>
+              </w:rPr>
+              <w:t xml:space="preserve">Total de días vividos= Número de días en a + Número de días en b </w:t>
             </w:r>
           </w:p>
         </w:tc>
@@ -1035,6 +1354,570 @@
                 <w:sz w:val="20"/>
               </w:rPr>
               <w:t xml:space="preserve"> o diagrama de flujo.</w:t>
+            </w:r>
+          </w:p>
+          <w:p>
+            <w:pPr>
+              <w:pStyle w:val="Sinespaciado"/>
+              <w:rPr>
+                <w:b/>
+                <w:color w:val="C00000"/>
+                <w:sz w:val="20"/>
+              </w:rPr>
+            </w:pPr>
+            <w:r>
+              <w:rPr>
+                <w:b/>
+                <w:color w:val="C00000"/>
+                <w:sz w:val="20"/>
+              </w:rPr>
+              <w:t xml:space="preserve">a= </w:t>
+            </w:r>
+            <w:proofErr w:type="spellStart"/>
+            <w:r>
+              <w:rPr>
+                <w:b/>
+                <w:color w:val="C00000"/>
+                <w:sz w:val="20"/>
+              </w:rPr>
+              <w:t>i</w:t>
+            </w:r>
+            <w:r>
+              <w:rPr>
+                <w:b/>
+                <w:color w:val="C00000"/>
+                <w:sz w:val="20"/>
+              </w:rPr>
+              <w:t>n</w:t>
+            </w:r>
+            <w:r>
+              <w:rPr>
+                <w:b/>
+                <w:color w:val="C00000"/>
+                <w:sz w:val="20"/>
+              </w:rPr>
+              <w:t>t</w:t>
+            </w:r>
+            <w:proofErr w:type="spellEnd"/>
+            <w:r>
+              <w:rPr>
+                <w:b/>
+                <w:color w:val="C00000"/>
+                <w:sz w:val="20"/>
+              </w:rPr>
+              <w:t>(</w:t>
+            </w:r>
+            <w:r>
+              <w:rPr>
+                <w:b/>
+                <w:color w:val="C00000"/>
+                <w:sz w:val="20"/>
+              </w:rPr>
+              <w:t>in</w:t>
+            </w:r>
+            <w:r>
+              <w:rPr>
+                <w:b/>
+                <w:color w:val="C00000"/>
+                <w:sz w:val="20"/>
+              </w:rPr>
+              <w:t>put</w:t>
+            </w:r>
+            <w:r>
+              <w:rPr>
+                <w:b/>
+                <w:color w:val="C00000"/>
+                <w:sz w:val="20"/>
+              </w:rPr>
+              <w:t>(“teclea años de vida a:”))</w:t>
+            </w:r>
+          </w:p>
+          <w:p>
+            <w:pPr>
+              <w:pStyle w:val="Sinespaciado"/>
+              <w:rPr>
+                <w:b/>
+                <w:color w:val="C00000"/>
+                <w:sz w:val="20"/>
+              </w:rPr>
+            </w:pPr>
+            <w:r>
+              <w:rPr>
+                <w:b/>
+                <w:color w:val="C00000"/>
+                <w:sz w:val="20"/>
+              </w:rPr>
+              <w:t xml:space="preserve">b= </w:t>
+            </w:r>
+            <w:proofErr w:type="spellStart"/>
+            <w:r>
+              <w:rPr>
+                <w:b/>
+                <w:color w:val="C00000"/>
+                <w:sz w:val="20"/>
+              </w:rPr>
+              <w:t>int</w:t>
+            </w:r>
+            <w:proofErr w:type="spellEnd"/>
+            <w:r>
+              <w:rPr>
+                <w:b/>
+                <w:color w:val="C00000"/>
+                <w:sz w:val="20"/>
+              </w:rPr>
+              <w:t>(in</w:t>
+            </w:r>
+            <w:r>
+              <w:rPr>
+                <w:b/>
+                <w:color w:val="C00000"/>
+                <w:sz w:val="20"/>
+              </w:rPr>
+              <w:t>put</w:t>
+            </w:r>
+            <w:r>
+              <w:rPr>
+                <w:b/>
+                <w:color w:val="C00000"/>
+                <w:sz w:val="20"/>
+              </w:rPr>
+              <w:t>(“teclea meses de vida b:”))</w:t>
+            </w:r>
+          </w:p>
+          <w:p>
+            <w:pPr>
+              <w:pStyle w:val="Sinespaciado"/>
+              <w:rPr>
+                <w:b/>
+                <w:color w:val="C00000"/>
+                <w:sz w:val="20"/>
+              </w:rPr>
+            </w:pPr>
+            <w:r>
+              <w:rPr>
+                <w:b/>
+                <w:color w:val="C00000"/>
+                <w:sz w:val="20"/>
+              </w:rPr>
+              <w:t>da= a*365</w:t>
+            </w:r>
+          </w:p>
+          <w:p>
+            <w:pPr>
+              <w:pStyle w:val="Sinespaciado"/>
+              <w:rPr>
+                <w:b/>
+                <w:color w:val="C00000"/>
+                <w:sz w:val="20"/>
+              </w:rPr>
+            </w:pPr>
+            <w:proofErr w:type="spellStart"/>
+            <w:r>
+              <w:rPr>
+                <w:b/>
+                <w:color w:val="C00000"/>
+                <w:sz w:val="20"/>
+              </w:rPr>
+              <w:t>db</w:t>
+            </w:r>
+            <w:proofErr w:type="spellEnd"/>
+            <w:r>
+              <w:rPr>
+                <w:b/>
+                <w:color w:val="C00000"/>
+                <w:sz w:val="20"/>
+              </w:rPr>
+              <w:t>= b*30</w:t>
+            </w:r>
+          </w:p>
+          <w:p>
+            <w:pPr>
+              <w:pStyle w:val="Sinespaciado"/>
+              <w:rPr>
+                <w:b/>
+                <w:color w:val="C00000"/>
+                <w:sz w:val="20"/>
+              </w:rPr>
+            </w:pPr>
+            <w:proofErr w:type="spellStart"/>
+            <w:r>
+              <w:rPr>
+                <w:b/>
+                <w:color w:val="C00000"/>
+                <w:sz w:val="20"/>
+              </w:rPr>
+              <w:t>DíasVividos</w:t>
+            </w:r>
+            <w:proofErr w:type="spellEnd"/>
+            <w:r>
+              <w:rPr>
+                <w:b/>
+                <w:color w:val="C00000"/>
+                <w:sz w:val="20"/>
+              </w:rPr>
+              <w:t>=</w:t>
+            </w:r>
+            <w:proofErr w:type="spellStart"/>
+            <w:r>
+              <w:rPr>
+                <w:b/>
+                <w:color w:val="C00000"/>
+                <w:sz w:val="20"/>
+              </w:rPr>
+              <w:t>da+db</w:t>
+            </w:r>
+            <w:proofErr w:type="spellEnd"/>
+          </w:p>
+          <w:p>
+            <w:pPr>
+              <w:pStyle w:val="Sinespaciado"/>
+              <w:rPr>
+                <w:b/>
+                <w:color w:val="C00000"/>
+                <w:sz w:val="20"/>
+              </w:rPr>
+            </w:pPr>
+            <w:proofErr w:type="spellStart"/>
+            <w:r>
+              <w:rPr>
+                <w:b/>
+                <w:color w:val="C00000"/>
+                <w:sz w:val="20"/>
+              </w:rPr>
+              <w:t>Print</w:t>
+            </w:r>
+            <w:proofErr w:type="spellEnd"/>
+            <w:r>
+              <w:rPr>
+                <w:b/>
+                <w:color w:val="C00000"/>
+                <w:sz w:val="20"/>
+              </w:rPr>
+              <w:t xml:space="preserve"> (“</w:t>
+            </w:r>
+            <w:proofErr w:type="spellStart"/>
+            <w:r>
+              <w:rPr>
+                <w:b/>
+                <w:color w:val="C00000"/>
+                <w:sz w:val="20"/>
+              </w:rPr>
+              <w:t>DíasVividos</w:t>
+            </w:r>
+            <w:proofErr w:type="spellEnd"/>
+            <w:r>
+              <w:rPr>
+                <w:b/>
+                <w:color w:val="C00000"/>
+                <w:sz w:val="20"/>
+              </w:rPr>
+              <w:t>”)</w:t>
+            </w:r>
+          </w:p>
+          <w:p>
+            <w:pPr>
+              <w:pStyle w:val="Sinespaciado"/>
+              <w:rPr>
+                <w:b/>
+                <w:color w:val="C00000"/>
+                <w:sz w:val="20"/>
+              </w:rPr>
+            </w:pPr>
+          </w:p>
+          <w:p>
+            <w:pPr>
+              <w:pStyle w:val="Sinespaciado"/>
+              <w:rPr>
+                <w:b/>
+                <w:color w:val="C00000"/>
+                <w:sz w:val="20"/>
+              </w:rPr>
+            </w:pPr>
+            <w:r>
+              <w:rPr>
+                <w:b/>
+                <w:color w:val="C00000"/>
+                <w:sz w:val="20"/>
+              </w:rPr>
+              <w:t>Considerando años bisiestos</w:t>
+            </w:r>
+            <w:r>
+              <w:rPr>
+                <w:b/>
+                <w:color w:val="C00000"/>
+                <w:sz w:val="20"/>
+              </w:rPr>
+              <w:t>:</w:t>
+            </w:r>
+          </w:p>
+          <w:p>
+            <w:pPr>
+              <w:pStyle w:val="Sinespaciado"/>
+              <w:rPr>
+                <w:b/>
+                <w:color w:val="C00000"/>
+                <w:sz w:val="20"/>
+              </w:rPr>
+            </w:pPr>
+            <w:r>
+              <w:rPr>
+                <w:b/>
+                <w:color w:val="C00000"/>
+                <w:sz w:val="20"/>
+              </w:rPr>
+              <w:t xml:space="preserve">a= </w:t>
+            </w:r>
+            <w:proofErr w:type="spellStart"/>
+            <w:r>
+              <w:rPr>
+                <w:b/>
+                <w:color w:val="C00000"/>
+                <w:sz w:val="20"/>
+              </w:rPr>
+              <w:t>int</w:t>
+            </w:r>
+            <w:proofErr w:type="spellEnd"/>
+            <w:r>
+              <w:rPr>
+                <w:b/>
+                <w:color w:val="C00000"/>
+                <w:sz w:val="20"/>
+              </w:rPr>
+              <w:t>(in</w:t>
+            </w:r>
+            <w:r>
+              <w:rPr>
+                <w:b/>
+                <w:color w:val="C00000"/>
+                <w:sz w:val="20"/>
+              </w:rPr>
+              <w:t>pu</w:t>
+            </w:r>
+            <w:r>
+              <w:rPr>
+                <w:b/>
+                <w:color w:val="C00000"/>
+                <w:sz w:val="20"/>
+              </w:rPr>
+              <w:t>t(“teclea años de vida a:”))</w:t>
+            </w:r>
+          </w:p>
+          <w:p>
+            <w:pPr>
+              <w:pStyle w:val="Sinespaciado"/>
+              <w:rPr>
+                <w:b/>
+                <w:color w:val="C00000"/>
+                <w:sz w:val="20"/>
+              </w:rPr>
+            </w:pPr>
+            <w:r>
+              <w:rPr>
+                <w:b/>
+                <w:color w:val="C00000"/>
+                <w:sz w:val="20"/>
+              </w:rPr>
+              <w:t xml:space="preserve">b= </w:t>
+            </w:r>
+            <w:proofErr w:type="spellStart"/>
+            <w:r>
+              <w:rPr>
+                <w:b/>
+                <w:color w:val="C00000"/>
+                <w:sz w:val="20"/>
+              </w:rPr>
+              <w:t>int</w:t>
+            </w:r>
+            <w:proofErr w:type="spellEnd"/>
+            <w:r>
+              <w:rPr>
+                <w:b/>
+                <w:color w:val="C00000"/>
+                <w:sz w:val="20"/>
+              </w:rPr>
+              <w:t>(in</w:t>
+            </w:r>
+            <w:r>
+              <w:rPr>
+                <w:b/>
+                <w:color w:val="C00000"/>
+                <w:sz w:val="20"/>
+              </w:rPr>
+              <w:t>pu</w:t>
+            </w:r>
+            <w:r>
+              <w:rPr>
+                <w:b/>
+                <w:color w:val="C00000"/>
+                <w:sz w:val="20"/>
+              </w:rPr>
+              <w:t>t(“teclea meses de vida b:”))</w:t>
+            </w:r>
+          </w:p>
+          <w:p>
+            <w:pPr>
+              <w:pStyle w:val="Sinespaciado"/>
+              <w:rPr>
+                <w:b/>
+                <w:color w:val="C00000"/>
+                <w:sz w:val="20"/>
+              </w:rPr>
+            </w:pPr>
+            <w:r>
+              <w:rPr>
+                <w:b/>
+                <w:color w:val="C00000"/>
+                <w:sz w:val="20"/>
+              </w:rPr>
+              <w:t>c= a/4</w:t>
+            </w:r>
+          </w:p>
+          <w:p>
+            <w:pPr>
+              <w:pStyle w:val="Sinespaciado"/>
+              <w:rPr>
+                <w:b/>
+                <w:color w:val="C00000"/>
+                <w:sz w:val="20"/>
+              </w:rPr>
+            </w:pPr>
+            <w:r>
+              <w:rPr>
+                <w:b/>
+                <w:color w:val="C00000"/>
+                <w:sz w:val="20"/>
+              </w:rPr>
+              <w:t>da= (a-c)*365</w:t>
+            </w:r>
+          </w:p>
+          <w:p>
+            <w:pPr>
+              <w:pStyle w:val="Sinespaciado"/>
+              <w:rPr>
+                <w:b/>
+                <w:color w:val="C00000"/>
+                <w:sz w:val="20"/>
+              </w:rPr>
+            </w:pPr>
+            <w:proofErr w:type="spellStart"/>
+            <w:r>
+              <w:rPr>
+                <w:b/>
+                <w:color w:val="C00000"/>
+                <w:sz w:val="20"/>
+              </w:rPr>
+              <w:t>db</w:t>
+            </w:r>
+            <w:proofErr w:type="spellEnd"/>
+            <w:r>
+              <w:rPr>
+                <w:b/>
+                <w:color w:val="C00000"/>
+                <w:sz w:val="20"/>
+              </w:rPr>
+              <w:t>=b*30</w:t>
+            </w:r>
+          </w:p>
+          <w:p>
+            <w:pPr>
+              <w:pStyle w:val="Sinespaciado"/>
+              <w:rPr>
+                <w:b/>
+                <w:color w:val="C00000"/>
+                <w:sz w:val="20"/>
+              </w:rPr>
+            </w:pPr>
+            <w:r>
+              <w:rPr>
+                <w:b/>
+                <w:color w:val="C00000"/>
+                <w:sz w:val="20"/>
+              </w:rPr>
+              <w:t>dc= c*365</w:t>
+            </w:r>
+          </w:p>
+          <w:p>
+            <w:pPr>
+              <w:pStyle w:val="Sinespaciado"/>
+              <w:rPr>
+                <w:b/>
+                <w:color w:val="C00000"/>
+                <w:sz w:val="20"/>
+              </w:rPr>
+            </w:pPr>
+            <w:proofErr w:type="spellStart"/>
+            <w:r>
+              <w:rPr>
+                <w:b/>
+                <w:color w:val="C00000"/>
+                <w:sz w:val="20"/>
+              </w:rPr>
+              <w:t>DíasVividos</w:t>
+            </w:r>
+            <w:proofErr w:type="spellEnd"/>
+            <w:r>
+              <w:rPr>
+                <w:b/>
+                <w:color w:val="C00000"/>
+                <w:sz w:val="20"/>
+              </w:rPr>
+              <w:t xml:space="preserve">= </w:t>
+            </w:r>
+            <w:proofErr w:type="spellStart"/>
+            <w:r>
+              <w:rPr>
+                <w:b/>
+                <w:color w:val="C00000"/>
+                <w:sz w:val="20"/>
+              </w:rPr>
+              <w:t>da+db+dc</w:t>
+            </w:r>
+            <w:proofErr w:type="spellEnd"/>
+          </w:p>
+          <w:p>
+            <w:pPr>
+              <w:pStyle w:val="Sinespaciado"/>
+              <w:rPr>
+                <w:b/>
+                <w:color w:val="C00000"/>
+                <w:sz w:val="20"/>
+              </w:rPr>
+            </w:pPr>
+            <w:proofErr w:type="spellStart"/>
+            <w:r>
+              <w:rPr>
+                <w:b/>
+                <w:color w:val="C00000"/>
+                <w:sz w:val="20"/>
+              </w:rPr>
+              <w:t>Print</w:t>
+            </w:r>
+            <w:proofErr w:type="spellEnd"/>
+            <w:r>
+              <w:rPr>
+                <w:b/>
+                <w:color w:val="C00000"/>
+                <w:sz w:val="20"/>
+              </w:rPr>
+              <w:t xml:space="preserve"> (</w:t>
+            </w:r>
+            <w:proofErr w:type="spellStart"/>
+            <w:r>
+              <w:rPr>
+                <w:b/>
+                <w:color w:val="C00000"/>
+                <w:sz w:val="20"/>
+              </w:rPr>
+              <w:t>DíasVividos</w:t>
+            </w:r>
+            <w:proofErr w:type="spellEnd"/>
+            <w:r>
+              <w:rPr>
+                <w:b/>
+                <w:color w:val="C00000"/>
+                <w:sz w:val="20"/>
+              </w:rPr>
+              <w:t>)</w:t>
             </w:r>
           </w:p>
           <w:p>
@@ -1807,7 +2690,7 @@
 </file>
 
 <file path=customXml/itemProps1.xml><?xml version="1.0" encoding="utf-8"?>
-<ds:datastoreItem xmlns:ds="http://schemas.openxmlformats.org/officeDocument/2006/customXml" ds:itemID="{57181A65-08D8-AD46-9358-797B8AD2AD5D}">
+<ds:datastoreItem xmlns:ds="http://schemas.openxmlformats.org/officeDocument/2006/customXml" ds:itemID="{0A6F4B19-8065-4536-9720-670921741359}">
   <ds:schemaRefs>
     <ds:schemaRef ds:uri="http://schemas.openxmlformats.org/officeDocument/2006/bibliography"/>
   </ds:schemaRefs>

</xml_diff>